<commit_message>
update one dof base doc,and add m code
add matlab_Gkmkm and Gkmkmkm,
which are used to describe the affect of constrain to eig_vec and eig_val
</commit_message>
<xml_diff>
--- a/One dof base vibration.docx
+++ b/One dof base vibration.docx
@@ -4,15 +4,7 @@
   <w:body>
     <w:p>
       <w:r>
-        <w:t xml:space="preserve">One </w:t>
-      </w:r>
-      <w:proofErr w:type="spellStart"/>
-      <w:r>
-        <w:t>dof</w:t>
-      </w:r>
-      <w:proofErr w:type="spellEnd"/>
-      <w:r>
-        <w:t xml:space="preserve"> b</w:t>
+        <w:t>One dof b</w:t>
       </w:r>
       <w:r>
         <w:rPr>
@@ -21,34 +13,10 @@
         <w:t>ase</w:t>
       </w:r>
       <w:r>
-        <w:t xml:space="preserve"> </w:t>
-      </w:r>
-      <w:proofErr w:type="gramStart"/>
-      <w:r>
-        <w:t>vibration</w:t>
-      </w:r>
-      <w:r>
-        <w:t>(</w:t>
-      </w:r>
-      <w:proofErr w:type="gramEnd"/>
-      <w:r>
-        <w:t xml:space="preserve">left </w:t>
-      </w:r>
-      <w:proofErr w:type="spellStart"/>
-      <w:r>
-        <w:t>axile</w:t>
-      </w:r>
-      <w:proofErr w:type="spellEnd"/>
-      <w:r>
-        <w:t xml:space="preserve">: </w:t>
-      </w:r>
-      <w:proofErr w:type="spellStart"/>
-      <w:r>
-        <w:t>k,right</w:t>
-      </w:r>
-      <w:proofErr w:type="spellEnd"/>
-      <w:r>
-        <w:t xml:space="preserve"> omega)</w:t>
+        <w:t xml:space="preserve"> vibration</w:t>
+      </w:r>
+      <w:r>
+        <w:t>(left axile: k,right omega)</w:t>
       </w:r>
     </w:p>
     <w:p>
@@ -73,9 +41,21 @@
           <w:sz w:val="20"/>
           <w:szCs w:val="20"/>
         </w:rPr>
-        <w:t>B = a.*sqrt((1+(</w:t>
-      </w:r>
-      <w:proofErr w:type="gramStart"/>
+        <w:t>B = a.*sqrt((1+(2.*zeta.*lambda).^2)./</w:t>
+      </w:r>
+    </w:p>
+    <w:p>
+      <w:pPr>
+        <w:autoSpaceDE w:val="0"/>
+        <w:autoSpaceDN w:val="0"/>
+        <w:adjustRightInd w:val="0"/>
+        <w:jc w:val="left"/>
+        <w:rPr>
+          <w:rFonts w:ascii="Courier" w:hAnsi="Courier"/>
+          <w:kern w:val="0"/>
+          <w:sz w:val="24"/>
+        </w:rPr>
+      </w:pPr>
       <w:r>
         <w:rPr>
           <w:rFonts w:ascii="Courier" w:hAnsi="Courier" w:cs="Courier"/>
@@ -84,9 +64,44 @@
           <w:sz w:val="20"/>
           <w:szCs w:val="20"/>
         </w:rPr>
-        <w:t>2.*</w:t>
-      </w:r>
-      <w:proofErr w:type="gramEnd"/>
+        <w:t>((1-lambda.^2).^2+(2.*zeta.*lambda).^2));</w:t>
+      </w:r>
+    </w:p>
+    <w:p>
+      <w:pPr>
+        <w:autoSpaceDE w:val="0"/>
+        <w:autoSpaceDN w:val="0"/>
+        <w:adjustRightInd w:val="0"/>
+        <w:jc w:val="left"/>
+        <w:rPr>
+          <w:rFonts w:ascii="Courier" w:hAnsi="Courier"/>
+          <w:kern w:val="0"/>
+          <w:sz w:val="24"/>
+        </w:rPr>
+      </w:pPr>
+      <w:r>
+        <w:rPr>
+          <w:rFonts w:ascii="Courier" w:hAnsi="Courier" w:cs="Courier"/>
+          <w:color w:val="228B22"/>
+          <w:kern w:val="0"/>
+          <w:sz w:val="20"/>
+          <w:szCs w:val="20"/>
+        </w:rPr>
+        <w:t>%x=Be^i(omega*t-phi)</w:t>
+      </w:r>
+    </w:p>
+    <w:p>
+      <w:pPr>
+        <w:autoSpaceDE w:val="0"/>
+        <w:autoSpaceDN w:val="0"/>
+        <w:adjustRightInd w:val="0"/>
+        <w:jc w:val="left"/>
+        <w:rPr>
+          <w:rFonts w:ascii="Courier" w:hAnsi="Courier"/>
+          <w:kern w:val="0"/>
+          <w:sz w:val="24"/>
+        </w:rPr>
+      </w:pPr>
       <w:r>
         <w:rPr>
           <w:rFonts w:ascii="Courier" w:hAnsi="Courier" w:cs="Courier"/>
@@ -95,7 +110,7 @@
           <w:sz w:val="20"/>
           <w:szCs w:val="20"/>
         </w:rPr>
-        <w:t>zeta.*lambda).^2)./</w:t>
+        <w:t>phi = atan(2.*zeta.*lambda./(1-lambda.^2));</w:t>
       </w:r>
     </w:p>
     <w:p>
@@ -118,9 +133,21 @@
           <w:sz w:val="20"/>
           <w:szCs w:val="20"/>
         </w:rPr>
-        <w:t>((1-</w:t>
-      </w:r>
-      <w:proofErr w:type="gramStart"/>
+        <w:t>force = sqrt((B.*k).^2+(B.*omega*c).^2);</w:t>
+      </w:r>
+    </w:p>
+    <w:p>
+      <w:pPr>
+        <w:autoSpaceDE w:val="0"/>
+        <w:autoSpaceDN w:val="0"/>
+        <w:adjustRightInd w:val="0"/>
+        <w:jc w:val="left"/>
+        <w:rPr>
+          <w:rFonts w:ascii="Courier" w:hAnsi="Courier"/>
+          <w:kern w:val="0"/>
+          <w:sz w:val="24"/>
+        </w:rPr>
+      </w:pPr>
       <w:r>
         <w:rPr>
           <w:rFonts w:ascii="Courier" w:hAnsi="Courier" w:cs="Courier"/>
@@ -129,9 +156,21 @@
           <w:sz w:val="20"/>
           <w:szCs w:val="20"/>
         </w:rPr>
-        <w:t>lambda.^</w:t>
-      </w:r>
-      <w:proofErr w:type="gramEnd"/>
+        <w:t>acceleration = B.*(omega.^2);</w:t>
+      </w:r>
+    </w:p>
+    <w:p>
+      <w:pPr>
+        <w:autoSpaceDE w:val="0"/>
+        <w:autoSpaceDN w:val="0"/>
+        <w:adjustRightInd w:val="0"/>
+        <w:jc w:val="left"/>
+        <w:rPr>
+          <w:rFonts w:ascii="Courier" w:hAnsi="Courier"/>
+          <w:kern w:val="0"/>
+          <w:sz w:val="24"/>
+        </w:rPr>
+      </w:pPr>
       <w:r>
         <w:rPr>
           <w:rFonts w:ascii="Courier" w:hAnsi="Courier" w:cs="Courier"/>
@@ -140,52 +179,7 @@
           <w:sz w:val="20"/>
           <w:szCs w:val="20"/>
         </w:rPr>
-        <w:t>2).^2+(2.*zeta.*lambda).^2));</w:t>
-      </w:r>
-    </w:p>
-    <w:p>
-      <w:pPr>
-        <w:autoSpaceDE w:val="0"/>
-        <w:autoSpaceDN w:val="0"/>
-        <w:adjustRightInd w:val="0"/>
-        <w:jc w:val="left"/>
-        <w:rPr>
-          <w:rFonts w:ascii="Courier" w:hAnsi="Courier"/>
-          <w:kern w:val="0"/>
-          <w:sz w:val="24"/>
-        </w:rPr>
-      </w:pPr>
-      <w:r>
-        <w:rPr>
-          <w:rFonts w:ascii="Courier" w:hAnsi="Courier" w:cs="Courier"/>
-          <w:color w:val="228B22"/>
-          <w:kern w:val="0"/>
-          <w:sz w:val="20"/>
-          <w:szCs w:val="20"/>
-        </w:rPr>
-        <w:t>%x=</w:t>
-      </w:r>
-      <w:proofErr w:type="spellStart"/>
-      <w:r>
-        <w:rPr>
-          <w:rFonts w:ascii="Courier" w:hAnsi="Courier" w:cs="Courier"/>
-          <w:color w:val="228B22"/>
-          <w:kern w:val="0"/>
-          <w:sz w:val="20"/>
-          <w:szCs w:val="20"/>
-        </w:rPr>
-        <w:t>Be^i</w:t>
-      </w:r>
-      <w:proofErr w:type="spellEnd"/>
-      <w:r>
-        <w:rPr>
-          <w:rFonts w:ascii="Courier" w:hAnsi="Courier" w:cs="Courier"/>
-          <w:color w:val="228B22"/>
-          <w:kern w:val="0"/>
-          <w:sz w:val="20"/>
-          <w:szCs w:val="20"/>
-        </w:rPr>
-        <w:t>(omega*t-phi)</w:t>
+        <w:t>velocity = B.*omega;</w:t>
       </w:r>
     </w:p>
     <w:p>
@@ -208,51 +202,7 @@
           <w:sz w:val="20"/>
           <w:szCs w:val="20"/>
         </w:rPr>
-        <w:t xml:space="preserve">phi = </w:t>
-      </w:r>
-      <w:proofErr w:type="spellStart"/>
-      <w:r>
-        <w:rPr>
-          <w:rFonts w:ascii="Courier" w:hAnsi="Courier" w:cs="Courier"/>
-          <w:color w:val="000000"/>
-          <w:kern w:val="0"/>
-          <w:sz w:val="20"/>
-          <w:szCs w:val="20"/>
-        </w:rPr>
-        <w:t>atan</w:t>
-      </w:r>
-      <w:proofErr w:type="spellEnd"/>
-      <w:r>
-        <w:rPr>
-          <w:rFonts w:ascii="Courier" w:hAnsi="Courier" w:cs="Courier"/>
-          <w:color w:val="000000"/>
-          <w:kern w:val="0"/>
-          <w:sz w:val="20"/>
-          <w:szCs w:val="20"/>
-        </w:rPr>
-        <w:t>(</w:t>
-      </w:r>
-      <w:proofErr w:type="gramStart"/>
-      <w:r>
-        <w:rPr>
-          <w:rFonts w:ascii="Courier" w:hAnsi="Courier" w:cs="Courier"/>
-          <w:color w:val="000000"/>
-          <w:kern w:val="0"/>
-          <w:sz w:val="20"/>
-          <w:szCs w:val="20"/>
-        </w:rPr>
-        <w:t>2.*</w:t>
-      </w:r>
-      <w:proofErr w:type="gramEnd"/>
-      <w:r>
-        <w:rPr>
-          <w:rFonts w:ascii="Courier" w:hAnsi="Courier" w:cs="Courier"/>
-          <w:color w:val="000000"/>
-          <w:kern w:val="0"/>
-          <w:sz w:val="20"/>
-          <w:szCs w:val="20"/>
-        </w:rPr>
-        <w:t>zeta.*lambda./(1-lambda.^2));</w:t>
+        <w:t>displacement = B;</w:t>
       </w:r>
     </w:p>
     <w:p>
@@ -267,144 +217,11 @@
           <w:sz w:val="24"/>
         </w:rPr>
       </w:pPr>
-      <w:r>
-        <w:rPr>
-          <w:rFonts w:ascii="Courier" w:hAnsi="Courier" w:cs="Courier"/>
-          <w:color w:val="000000"/>
-          <w:kern w:val="0"/>
-          <w:sz w:val="20"/>
-          <w:szCs w:val="20"/>
-        </w:rPr>
-        <w:t>force = sqrt((B.*k</w:t>
-      </w:r>
-      <w:proofErr w:type="gramStart"/>
-      <w:r>
-        <w:rPr>
-          <w:rFonts w:ascii="Courier" w:hAnsi="Courier" w:cs="Courier"/>
-          <w:color w:val="000000"/>
-          <w:kern w:val="0"/>
-          <w:sz w:val="20"/>
-          <w:szCs w:val="20"/>
-        </w:rPr>
-        <w:t>).^</w:t>
-      </w:r>
-      <w:proofErr w:type="gramEnd"/>
-      <w:r>
-        <w:rPr>
-          <w:rFonts w:ascii="Courier" w:hAnsi="Courier" w:cs="Courier"/>
-          <w:color w:val="000000"/>
-          <w:kern w:val="0"/>
-          <w:sz w:val="20"/>
-          <w:szCs w:val="20"/>
-        </w:rPr>
-        <w:t>2+(B.*omega*c).^2);</w:t>
-      </w:r>
-    </w:p>
-    <w:p>
-      <w:pPr>
-        <w:autoSpaceDE w:val="0"/>
-        <w:autoSpaceDN w:val="0"/>
-        <w:adjustRightInd w:val="0"/>
-        <w:jc w:val="left"/>
-        <w:rPr>
-          <w:rFonts w:ascii="Courier" w:hAnsi="Courier"/>
-          <w:kern w:val="0"/>
-          <w:sz w:val="24"/>
-        </w:rPr>
-      </w:pPr>
-      <w:r>
-        <w:rPr>
-          <w:rFonts w:ascii="Courier" w:hAnsi="Courier" w:cs="Courier"/>
-          <w:color w:val="000000"/>
-          <w:kern w:val="0"/>
-          <w:sz w:val="20"/>
-          <w:szCs w:val="20"/>
-        </w:rPr>
-        <w:t>acceleration = B.*(</w:t>
-      </w:r>
-      <w:proofErr w:type="gramStart"/>
-      <w:r>
-        <w:rPr>
-          <w:rFonts w:ascii="Courier" w:hAnsi="Courier" w:cs="Courier"/>
-          <w:color w:val="000000"/>
-          <w:kern w:val="0"/>
-          <w:sz w:val="20"/>
-          <w:szCs w:val="20"/>
-        </w:rPr>
-        <w:t>omega.^</w:t>
-      </w:r>
-      <w:proofErr w:type="gramEnd"/>
-      <w:r>
-        <w:rPr>
-          <w:rFonts w:ascii="Courier" w:hAnsi="Courier" w:cs="Courier"/>
-          <w:color w:val="000000"/>
-          <w:kern w:val="0"/>
-          <w:sz w:val="20"/>
-          <w:szCs w:val="20"/>
-        </w:rPr>
-        <w:t>2);</w:t>
-      </w:r>
-    </w:p>
-    <w:p>
-      <w:pPr>
-        <w:autoSpaceDE w:val="0"/>
-        <w:autoSpaceDN w:val="0"/>
-        <w:adjustRightInd w:val="0"/>
-        <w:jc w:val="left"/>
-        <w:rPr>
-          <w:rFonts w:ascii="Courier" w:hAnsi="Courier"/>
-          <w:kern w:val="0"/>
-          <w:sz w:val="24"/>
-        </w:rPr>
-      </w:pPr>
-      <w:r>
-        <w:rPr>
-          <w:rFonts w:ascii="Courier" w:hAnsi="Courier" w:cs="Courier"/>
-          <w:color w:val="000000"/>
-          <w:kern w:val="0"/>
-          <w:sz w:val="20"/>
-          <w:szCs w:val="20"/>
-        </w:rPr>
-        <w:t>velocity = B.*omega;</w:t>
-      </w:r>
-    </w:p>
-    <w:p>
-      <w:pPr>
-        <w:autoSpaceDE w:val="0"/>
-        <w:autoSpaceDN w:val="0"/>
-        <w:adjustRightInd w:val="0"/>
-        <w:jc w:val="left"/>
-        <w:rPr>
-          <w:rFonts w:ascii="Courier" w:hAnsi="Courier"/>
-          <w:kern w:val="0"/>
-          <w:sz w:val="24"/>
-        </w:rPr>
-      </w:pPr>
-      <w:r>
-        <w:rPr>
-          <w:rFonts w:ascii="Courier" w:hAnsi="Courier" w:cs="Courier"/>
-          <w:color w:val="000000"/>
-          <w:kern w:val="0"/>
-          <w:sz w:val="20"/>
-          <w:szCs w:val="20"/>
-        </w:rPr>
-        <w:t>displacement = B;</w:t>
-      </w:r>
-    </w:p>
-    <w:p>
-      <w:pPr>
-        <w:autoSpaceDE w:val="0"/>
-        <w:autoSpaceDN w:val="0"/>
-        <w:adjustRightInd w:val="0"/>
-        <w:jc w:val="left"/>
-        <w:rPr>
-          <w:rFonts w:ascii="Courier" w:hAnsi="Courier"/>
-          <w:kern w:val="0"/>
-          <w:sz w:val="24"/>
-        </w:rPr>
-      </w:pPr>
-    </w:p>
-    <w:p/>
+    </w:p>
+    <w:p>
+      <w:bookmarkStart w:id="0" w:name="_GoBack"/>
+      <w:bookmarkEnd w:id="0"/>
+    </w:p>
     <w:p>
       <w:r>
         <w:rPr>
@@ -509,13 +326,13 @@
       <w:pPr>
         <w:ind w:firstLineChars="50" w:firstLine="105"/>
       </w:pPr>
-      <w:bookmarkStart w:id="0" w:name="OLE_LINK1"/>
-      <w:bookmarkStart w:id="1" w:name="OLE_LINK2"/>
+      <w:bookmarkStart w:id="1" w:name="OLE_LINK1"/>
+      <w:bookmarkStart w:id="2" w:name="OLE_LINK2"/>
       <w:r>
         <w:t>mass vibration</w:t>
       </w:r>
-      <w:bookmarkEnd w:id="0"/>
       <w:bookmarkEnd w:id="1"/>
+      <w:bookmarkEnd w:id="2"/>
       <w:r>
         <w:t xml:space="preserve">    </w:t>
       </w:r>
@@ -699,7 +516,19 @@
         <w:rPr>
           <w:rFonts w:hint="eastAsia"/>
         </w:rPr>
-        <w:t>若输入的力一定，提高模态反而会使结构的振动增加</w:t>
+        <w:t>若输入的力一定，提高模态反而会使结构的</w:t>
+      </w:r>
+      <w:r>
+        <w:rPr>
+          <w:rFonts w:hint="eastAsia"/>
+        </w:rPr>
+        <w:t>共振</w:t>
+      </w:r>
+      <w:r>
+        <w:rPr>
+          <w:rFonts w:hint="eastAsia"/>
+        </w:rPr>
+        <w:t>振动增加</w:t>
       </w:r>
     </w:p>
     <w:p>
@@ -758,15 +587,7 @@
       </w:pPr>
       <w:r>
         <w:lastRenderedPageBreak/>
-        <w:t xml:space="preserve">One </w:t>
-      </w:r>
-      <w:proofErr w:type="spellStart"/>
-      <w:r>
-        <w:t>dof</w:t>
-      </w:r>
-      <w:proofErr w:type="spellEnd"/>
-      <w:r>
-        <w:t xml:space="preserve"> mass vibration</w:t>
+        <w:t>One dof mass vibration</w:t>
       </w:r>
     </w:p>
     <w:p>
@@ -907,13 +728,7 @@
         <w:t>也小。</w:t>
       </w:r>
     </w:p>
-    <w:p>
-      <w:pPr>
-        <w:rPr>
-          <w:rFonts w:hint="eastAsia"/>
-        </w:rPr>
-      </w:pPr>
-    </w:p>
+    <w:p/>
     <w:p>
       <w:pPr>
         <w:ind w:firstLineChars="50" w:firstLine="105"/>
@@ -1152,9 +967,6 @@
     <w:p>
       <w:pPr>
         <w:ind w:firstLineChars="50" w:firstLine="105"/>
-        <w:rPr>
-          <w:rFonts w:hint="eastAsia"/>
-        </w:rPr>
       </w:pPr>
       <w:r>
         <w:t>F</w:t>
@@ -1165,8 +977,6 @@
         </w:rPr>
         <w:t>orce</w:t>
       </w:r>
-      <w:bookmarkStart w:id="2" w:name="_GoBack"/>
-      <w:bookmarkEnd w:id="2"/>
     </w:p>
     <w:sectPr>
       <w:pgSz w:w="11900" w:h="16840"/>

</xml_diff>